<commit_message>
Completed the Datavase_Scheme_ORM to have the basic structure of the database, updated the class diagram skeleton with some extra details
</commit_message>
<xml_diff>
--- a/Project_Report/Class_Diagram_Skeleton.docx
+++ b/Project_Report/Class_Diagram_Skeleton.docx
@@ -1,6 +1,6 @@
 
 <file path=word/document.xml><?xml version="1.0" encoding="utf-8"?>
-<w:document xmlns:wpc="http://schemas.microsoft.com/office/word/2010/wordprocessingCanvas" xmlns:cx="http://schemas.microsoft.com/office/drawing/2014/chartex" xmlns:cx1="http://schemas.microsoft.com/office/drawing/2015/9/8/chartex" xmlns:cx2="http://schemas.microsoft.com/office/drawing/2015/10/21/chartex" xmlns:cx3="http://schemas.microsoft.com/office/drawing/2016/5/9/chartex" xmlns:cx4="http://schemas.microsoft.com/office/drawing/2016/5/10/chartex" xmlns:cx5="http://schemas.microsoft.com/office/drawing/2016/5/11/chartex" xmlns:cx6="http://schemas.microsoft.com/office/drawing/2016/5/12/chartex" xmlns:cx7="http://schemas.microsoft.com/office/drawing/2016/5/13/chartex" xmlns:cx8="http://schemas.microsoft.com/office/drawing/2016/5/14/chartex" xmlns:mc="http://schemas.openxmlformats.org/markup-compatibility/2006" xmlns:aink="http://schemas.microsoft.com/office/drawing/2016/ink" xmlns:am3d="http://schemas.microsoft.com/office/drawing/2017/model3d" xmlns:o="urn:schemas-microsoft-com:office:office" xmlns:r="http://schemas.openxmlformats.org/officeDocument/2006/relationships" xmlns:m="http://schemas.openxmlformats.org/officeDocument/2006/math" xmlns:v="urn:schemas-microsoft-com:vml" xmlns:wp14="http://schemas.microsoft.com/office/word/2010/wordprocessingDrawing" xmlns:wp="http://schemas.openxmlformats.org/drawingml/2006/wordprocessingDrawing" xmlns:w10="urn:schemas-microsoft-com:office:word" xmlns:w="http://schemas.openxmlformats.org/wordprocessingml/2006/main" xmlns:w14="http://schemas.microsoft.com/office/word/2010/wordml" xmlns:w15="http://schemas.microsoft.com/office/word/2012/wordml" xmlns:w16cex="http://schemas.microsoft.com/office/word/2018/wordml/cex" xmlns:w16cid="http://schemas.microsoft.com/office/word/2016/wordml/cid" xmlns:w16="http://schemas.microsoft.com/office/word/2018/wordml" xmlns:w16se="http://schemas.microsoft.com/office/word/2015/wordml/symex" xmlns:wpg="http://schemas.microsoft.com/office/word/2010/wordprocessingGroup" xmlns:wpi="http://schemas.microsoft.com/office/word/2010/wordprocessingInk" xmlns:wne="http://schemas.microsoft.com/office/word/2006/wordml" xmlns:wps="http://schemas.microsoft.com/office/word/2010/wordprocessingShape" mc:Ignorable="w14 w15 w16se w16cid w16 w16cex wp14">
+<w:document xmlns:wpc="http://schemas.microsoft.com/office/word/2010/wordprocessingCanvas" xmlns:cx="http://schemas.microsoft.com/office/drawing/2014/chartex" xmlns:cx1="http://schemas.microsoft.com/office/drawing/2015/9/8/chartex" xmlns:cx2="http://schemas.microsoft.com/office/drawing/2015/10/21/chartex" xmlns:cx3="http://schemas.microsoft.com/office/drawing/2016/5/9/chartex" xmlns:cx4="http://schemas.microsoft.com/office/drawing/2016/5/10/chartex" xmlns:cx5="http://schemas.microsoft.com/office/drawing/2016/5/11/chartex" xmlns:cx6="http://schemas.microsoft.com/office/drawing/2016/5/12/chartex" xmlns:cx7="http://schemas.microsoft.com/office/drawing/2016/5/13/chartex" xmlns:cx8="http://schemas.microsoft.com/office/drawing/2016/5/14/chartex" xmlns:mc="http://schemas.openxmlformats.org/markup-compatibility/2006" xmlns:aink="http://schemas.microsoft.com/office/drawing/2016/ink" xmlns:am3d="http://schemas.microsoft.com/office/drawing/2017/model3d" xmlns:o="urn:schemas-microsoft-com:office:office" xmlns:r="http://schemas.openxmlformats.org/officeDocument/2006/relationships" xmlns:m="http://schemas.openxmlformats.org/officeDocument/2006/math" xmlns:v="urn:schemas-microsoft-com:vml" xmlns:wp14="http://schemas.microsoft.com/office/word/2010/wordprocessingDrawing" xmlns:wp="http://schemas.openxmlformats.org/drawingml/2006/wordprocessingDrawing" xmlns:w10="urn:schemas-microsoft-com:office:word" xmlns:w="http://schemas.openxmlformats.org/wordprocessingml/2006/main" xmlns:w14="http://schemas.microsoft.com/office/word/2010/wordml" xmlns:w15="http://schemas.microsoft.com/office/word/2012/wordml" xmlns:w16cex="http://schemas.microsoft.com/office/word/2018/wordml/cex" xmlns:w16cid="http://schemas.microsoft.com/office/word/2016/wordml/cid" xmlns:w16="http://schemas.microsoft.com/office/word/2018/wordml" xmlns:w16sdtdh="http://schemas.microsoft.com/office/word/2020/wordml/sdtdatahash" xmlns:w16se="http://schemas.microsoft.com/office/word/2015/wordml/symex" xmlns:wpg="http://schemas.microsoft.com/office/word/2010/wordprocessingGroup" xmlns:wpi="http://schemas.microsoft.com/office/word/2010/wordprocessingInk" xmlns:wne="http://schemas.microsoft.com/office/word/2006/wordml" xmlns:wps="http://schemas.microsoft.com/office/word/2010/wordprocessingShape" mc:Ignorable="w14 w15 w16se w16cid w16 w16cex w16sdtdh wp14">
   <w:body>
     <w:p>
       <w:pPr>
@@ -34,18 +34,8 @@
       <w:pPr>
         <w:rPr>
           <w:rFonts w:asciiTheme="minorHAnsi" w:hAnsiTheme="minorHAnsi" w:cstheme="minorHAnsi"/>
-          <w:sz w:val="36"/>
-          <w:szCs w:val="32"/>
         </w:rPr>
       </w:pPr>
-      <w:r>
-        <w:rPr>
-          <w:rFonts w:asciiTheme="minorHAnsi" w:hAnsiTheme="minorHAnsi" w:cstheme="minorHAnsi"/>
-          <w:sz w:val="36"/>
-          <w:szCs w:val="32"/>
-        </w:rPr>
-        <w:t>Package: Client</w:t>
-      </w:r>
     </w:p>
     <w:p>
       <w:pPr>
@@ -53,256 +43,643 @@
           <w:rFonts w:asciiTheme="minorHAnsi" w:hAnsiTheme="minorHAnsi" w:cstheme="minorHAnsi"/>
         </w:rPr>
       </w:pPr>
-      <w:r>
+    </w:p>
+    <w:tbl>
+      <w:tblPr>
+        <w:tblStyle w:val="TableGrid"/>
+        <w:tblW w:w="0" w:type="auto"/>
+        <w:tblLook w:val="04A0" w:firstRow="1" w:lastRow="0" w:firstColumn="1" w:lastColumn="0" w:noHBand="0" w:noVBand="1"/>
+      </w:tblPr>
+      <w:tblGrid>
+        <w:gridCol w:w="1345"/>
+        <w:gridCol w:w="7671"/>
+      </w:tblGrid>
+      <w:tr>
+        <w:trPr>
+          <w:trHeight w:val="570"/>
+        </w:trPr>
+        <w:tc>
+          <w:tcPr>
+            <w:tcW w:w="1345" w:type="dxa"/>
+            <w:vMerge w:val="restart"/>
+          </w:tcPr>
+          <w:p>
+            <w:pPr>
+              <w:rPr>
+                <w:rFonts w:asciiTheme="majorHAnsi" w:hAnsiTheme="majorHAnsi" w:cstheme="majorHAnsi"/>
+                <w:b/>
+                <w:bCs/>
+                <w:sz w:val="28"/>
+                <w:szCs w:val="28"/>
+              </w:rPr>
+            </w:pPr>
+            <w:r>
+              <w:rPr>
+                <w:rFonts w:asciiTheme="majorHAnsi" w:hAnsiTheme="majorHAnsi" w:cstheme="majorHAnsi"/>
+                <w:b/>
+                <w:bCs/>
+                <w:sz w:val="28"/>
+                <w:szCs w:val="28"/>
+              </w:rPr>
+              <w:t>Package: Client</w:t>
+            </w:r>
+          </w:p>
+        </w:tc>
+        <w:tc>
+          <w:tcPr>
+            <w:tcW w:w="7671" w:type="dxa"/>
+          </w:tcPr>
+          <w:p>
+            <w:pPr>
+              <w:rPr>
+                <w:rFonts w:asciiTheme="minorHAnsi" w:hAnsiTheme="minorHAnsi" w:cstheme="minorHAnsi"/>
+                <w:szCs w:val="24"/>
+              </w:rPr>
+            </w:pPr>
+            <w:r>
+              <w:rPr>
+                <w:rFonts w:asciiTheme="minorHAnsi" w:hAnsiTheme="minorHAnsi" w:cstheme="minorHAnsi"/>
+                <w:b/>
+                <w:bCs/>
+                <w:szCs w:val="24"/>
+              </w:rPr>
+              <w:t>Class</w:t>
+            </w:r>
+            <w:r>
+              <w:rPr>
+                <w:rFonts w:asciiTheme="minorHAnsi" w:hAnsiTheme="minorHAnsi" w:cstheme="minorHAnsi"/>
+                <w:szCs w:val="24"/>
+              </w:rPr>
+              <w:t>: GUI</w:t>
+            </w:r>
+          </w:p>
+          <w:p>
+            <w:pPr>
+              <w:rPr>
+                <w:rFonts w:asciiTheme="minorHAnsi" w:hAnsiTheme="minorHAnsi" w:cstheme="minorHAnsi"/>
+                <w:szCs w:val="24"/>
+              </w:rPr>
+            </w:pPr>
+          </w:p>
+        </w:tc>
+      </w:tr>
+      <w:tr>
+        <w:trPr>
+          <w:trHeight w:val="569"/>
+        </w:trPr>
+        <w:tc>
+          <w:tcPr>
+            <w:tcW w:w="1345" w:type="dxa"/>
+            <w:vMerge/>
+          </w:tcPr>
+          <w:p>
+            <w:pPr>
+              <w:rPr>
+                <w:rFonts w:asciiTheme="majorHAnsi" w:hAnsiTheme="majorHAnsi" w:cstheme="majorHAnsi"/>
+                <w:b/>
+                <w:bCs/>
+                <w:sz w:val="28"/>
+                <w:szCs w:val="28"/>
+              </w:rPr>
+            </w:pPr>
+          </w:p>
+        </w:tc>
+        <w:tc>
+          <w:tcPr>
+            <w:tcW w:w="7671" w:type="dxa"/>
+          </w:tcPr>
+          <w:p>
+            <w:pPr>
+              <w:rPr>
+                <w:rFonts w:asciiTheme="minorHAnsi" w:hAnsiTheme="minorHAnsi" w:cstheme="minorHAnsi"/>
+                <w:szCs w:val="24"/>
+              </w:rPr>
+            </w:pPr>
+          </w:p>
+        </w:tc>
+      </w:tr>
+      <w:tr>
+        <w:trPr>
+          <w:trHeight w:val="2199"/>
+        </w:trPr>
+        <w:tc>
+          <w:tcPr>
+            <w:tcW w:w="1345" w:type="dxa"/>
+            <w:vMerge w:val="restart"/>
+          </w:tcPr>
+          <w:p>
+            <w:pPr>
+              <w:rPr>
+                <w:rFonts w:asciiTheme="majorHAnsi" w:hAnsiTheme="majorHAnsi" w:cstheme="majorHAnsi"/>
+                <w:b/>
+                <w:bCs/>
+                <w:sz w:val="28"/>
+                <w:szCs w:val="28"/>
+              </w:rPr>
+            </w:pPr>
+            <w:r>
+              <w:rPr>
+                <w:rFonts w:asciiTheme="majorHAnsi" w:hAnsiTheme="majorHAnsi" w:cstheme="majorHAnsi"/>
+                <w:b/>
+                <w:bCs/>
+                <w:sz w:val="28"/>
+                <w:szCs w:val="28"/>
+              </w:rPr>
+              <w:t>Package: Common</w:t>
+            </w:r>
+          </w:p>
+        </w:tc>
+        <w:tc>
+          <w:tcPr>
+            <w:tcW w:w="7671" w:type="dxa"/>
+          </w:tcPr>
+          <w:p>
+            <w:pPr>
+              <w:rPr>
+                <w:rFonts w:asciiTheme="minorHAnsi" w:hAnsiTheme="minorHAnsi" w:cstheme="minorHAnsi"/>
+                <w:szCs w:val="24"/>
+              </w:rPr>
+            </w:pPr>
+          </w:p>
+          <w:p>
+            <w:pPr>
+              <w:rPr>
+                <w:rFonts w:asciiTheme="minorHAnsi" w:hAnsiTheme="minorHAnsi" w:cstheme="minorHAnsi"/>
+                <w:szCs w:val="24"/>
+              </w:rPr>
+            </w:pPr>
+            <w:r>
+              <w:rPr>
+                <w:rFonts w:asciiTheme="minorHAnsi" w:hAnsiTheme="minorHAnsi" w:cstheme="minorHAnsi"/>
+                <w:b/>
+                <w:bCs/>
+                <w:szCs w:val="24"/>
+              </w:rPr>
+              <w:t>Class</w:t>
+            </w:r>
+            <w:r>
+              <w:rPr>
+                <w:rFonts w:asciiTheme="minorHAnsi" w:hAnsiTheme="minorHAnsi" w:cstheme="minorHAnsi"/>
+                <w:szCs w:val="24"/>
+              </w:rPr>
+              <w:t>: Asset</w:t>
+            </w:r>
+          </w:p>
+          <w:p>
+            <w:pPr>
+              <w:pStyle w:val="ListParagraph"/>
+              <w:rPr>
+                <w:rFonts w:asciiTheme="minorHAnsi" w:hAnsiTheme="minorHAnsi" w:cstheme="minorHAnsi"/>
+                <w:szCs w:val="24"/>
+              </w:rPr>
+            </w:pPr>
+            <w:r>
+              <w:rPr>
+                <w:rFonts w:asciiTheme="minorHAnsi" w:hAnsiTheme="minorHAnsi" w:cstheme="minorHAnsi"/>
+                <w:szCs w:val="24"/>
+              </w:rPr>
+              <w:t>Attributes:</w:t>
+            </w:r>
+          </w:p>
+          <w:p>
+            <w:pPr>
+              <w:pStyle w:val="ListParagraph"/>
+              <w:numPr>
+                <w:ilvl w:val="1"/>
+                <w:numId w:val="5"/>
+              </w:numPr>
+              <w:rPr>
+                <w:rFonts w:asciiTheme="minorHAnsi" w:hAnsiTheme="minorHAnsi" w:cstheme="minorHAnsi"/>
+                <w:szCs w:val="24"/>
+              </w:rPr>
+            </w:pPr>
+            <w:r>
+              <w:rPr>
+                <w:rFonts w:asciiTheme="minorHAnsi" w:hAnsiTheme="minorHAnsi" w:cstheme="minorHAnsi"/>
+                <w:szCs w:val="24"/>
+              </w:rPr>
+              <w:t>String: assetName</w:t>
+            </w:r>
+          </w:p>
+          <w:p>
+            <w:pPr>
+              <w:pStyle w:val="ListParagraph"/>
+              <w:numPr>
+                <w:ilvl w:val="1"/>
+                <w:numId w:val="5"/>
+              </w:numPr>
+              <w:rPr>
+                <w:rFonts w:asciiTheme="minorHAnsi" w:hAnsiTheme="minorHAnsi" w:cstheme="minorHAnsi"/>
+                <w:szCs w:val="24"/>
+              </w:rPr>
+            </w:pPr>
+            <w:r>
+              <w:rPr>
+                <w:rFonts w:asciiTheme="minorHAnsi" w:hAnsiTheme="minorHAnsi" w:cstheme="minorHAnsi"/>
+                <w:szCs w:val="24"/>
+              </w:rPr>
+              <w:t>String: assetUnitType (eg hours, kg, people)</w:t>
+            </w:r>
+          </w:p>
+          <w:p>
+            <w:pPr>
+              <w:pStyle w:val="ListParagraph"/>
+              <w:rPr>
+                <w:rFonts w:asciiTheme="minorHAnsi" w:hAnsiTheme="minorHAnsi" w:cstheme="minorHAnsi"/>
+                <w:szCs w:val="24"/>
+              </w:rPr>
+            </w:pPr>
+            <w:r>
+              <w:rPr>
+                <w:rFonts w:asciiTheme="minorHAnsi" w:hAnsiTheme="minorHAnsi" w:cstheme="minorHAnsi"/>
+                <w:szCs w:val="24"/>
+              </w:rPr>
+              <w:t>Methods:</w:t>
+            </w:r>
+          </w:p>
+          <w:p>
+            <w:pPr>
+              <w:pStyle w:val="ListParagraph"/>
+              <w:rPr>
+                <w:rFonts w:asciiTheme="minorHAnsi" w:hAnsiTheme="minorHAnsi" w:cstheme="minorHAnsi"/>
+                <w:szCs w:val="24"/>
+              </w:rPr>
+            </w:pPr>
+            <w:r>
+              <w:rPr>
+                <w:rFonts w:asciiTheme="minorHAnsi" w:hAnsiTheme="minorHAnsi" w:cstheme="minorHAnsi"/>
+                <w:szCs w:val="24"/>
+              </w:rPr>
+              <w:tab/>
+            </w:r>
+          </w:p>
+          <w:p>
+            <w:pPr>
+              <w:rPr>
+                <w:rFonts w:asciiTheme="minorHAnsi" w:hAnsiTheme="minorHAnsi" w:cstheme="minorHAnsi"/>
+                <w:szCs w:val="24"/>
+              </w:rPr>
+            </w:pPr>
+          </w:p>
+        </w:tc>
+      </w:tr>
+      <w:tr>
+        <w:trPr>
+          <w:trHeight w:val="2199"/>
+        </w:trPr>
+        <w:tc>
+          <w:tcPr>
+            <w:tcW w:w="1345" w:type="dxa"/>
+            <w:vMerge/>
+          </w:tcPr>
+          <w:p>
+            <w:pPr>
+              <w:rPr>
+                <w:rFonts w:asciiTheme="majorHAnsi" w:hAnsiTheme="majorHAnsi" w:cstheme="majorHAnsi"/>
+                <w:b/>
+                <w:bCs/>
+                <w:sz w:val="28"/>
+                <w:szCs w:val="28"/>
+              </w:rPr>
+            </w:pPr>
+          </w:p>
+        </w:tc>
+        <w:tc>
+          <w:tcPr>
+            <w:tcW w:w="7671" w:type="dxa"/>
+          </w:tcPr>
+          <w:p>
+            <w:pPr>
+              <w:rPr>
+                <w:rFonts w:asciiTheme="minorHAnsi" w:hAnsiTheme="minorHAnsi" w:cstheme="minorHAnsi"/>
+                <w:szCs w:val="24"/>
+              </w:rPr>
+            </w:pPr>
+            <w:r>
+              <w:rPr>
+                <w:rFonts w:asciiTheme="minorHAnsi" w:hAnsiTheme="minorHAnsi" w:cstheme="minorHAnsi"/>
+                <w:b/>
+                <w:bCs/>
+                <w:szCs w:val="24"/>
+              </w:rPr>
+              <w:t>Class</w:t>
+            </w:r>
+            <w:r>
+              <w:rPr>
+                <w:rFonts w:asciiTheme="minorHAnsi" w:hAnsiTheme="minorHAnsi" w:cstheme="minorHAnsi"/>
+                <w:szCs w:val="24"/>
+              </w:rPr>
+              <w:t>: OrganisationalUnit</w:t>
+            </w:r>
+          </w:p>
+          <w:p>
+            <w:pPr>
+              <w:pStyle w:val="ListParagraph"/>
+              <w:rPr>
+                <w:rFonts w:asciiTheme="minorHAnsi" w:hAnsiTheme="minorHAnsi" w:cstheme="minorHAnsi"/>
+                <w:szCs w:val="24"/>
+              </w:rPr>
+            </w:pPr>
+            <w:r>
+              <w:rPr>
+                <w:rFonts w:asciiTheme="minorHAnsi" w:hAnsiTheme="minorHAnsi" w:cstheme="minorHAnsi"/>
+                <w:szCs w:val="24"/>
+              </w:rPr>
+              <w:t>Attributes:</w:t>
+            </w:r>
+          </w:p>
+          <w:p>
+            <w:pPr>
+              <w:pStyle w:val="ListParagraph"/>
+              <w:numPr>
+                <w:ilvl w:val="1"/>
+                <w:numId w:val="4"/>
+              </w:numPr>
+              <w:rPr>
+                <w:rFonts w:asciiTheme="minorHAnsi" w:hAnsiTheme="minorHAnsi" w:cstheme="minorHAnsi"/>
+                <w:szCs w:val="24"/>
+              </w:rPr>
+            </w:pPr>
+            <w:r>
+              <w:rPr>
+                <w:rFonts w:asciiTheme="minorHAnsi" w:hAnsiTheme="minorHAnsi" w:cstheme="minorHAnsi"/>
+                <w:szCs w:val="24"/>
+              </w:rPr>
+              <w:t>String: unitName</w:t>
+            </w:r>
+          </w:p>
+          <w:p>
+            <w:pPr>
+              <w:pStyle w:val="ListParagraph"/>
+              <w:numPr>
+                <w:ilvl w:val="1"/>
+                <w:numId w:val="4"/>
+              </w:numPr>
+              <w:rPr>
+                <w:rFonts w:asciiTheme="minorHAnsi" w:hAnsiTheme="minorHAnsi" w:cstheme="minorHAnsi"/>
+                <w:szCs w:val="24"/>
+              </w:rPr>
+            </w:pPr>
+            <w:r>
+              <w:rPr>
+                <w:rFonts w:asciiTheme="minorHAnsi" w:hAnsiTheme="minorHAnsi" w:cstheme="minorHAnsi"/>
+                <w:szCs w:val="24"/>
+              </w:rPr>
+              <w:t>HashMap&lt;String asset, int quantity&gt;: availableAssets</w:t>
+            </w:r>
+          </w:p>
+          <w:p>
+            <w:pPr>
+              <w:pStyle w:val="ListParagraph"/>
+              <w:numPr>
+                <w:ilvl w:val="1"/>
+                <w:numId w:val="4"/>
+              </w:numPr>
+              <w:rPr>
+                <w:rFonts w:asciiTheme="minorHAnsi" w:hAnsiTheme="minorHAnsi" w:cstheme="minorHAnsi"/>
+                <w:szCs w:val="24"/>
+              </w:rPr>
+            </w:pPr>
+            <w:r>
+              <w:rPr>
+                <w:rFonts w:asciiTheme="minorHAnsi" w:hAnsiTheme="minorHAnsi" w:cstheme="minorHAnsi"/>
+                <w:szCs w:val="24"/>
+              </w:rPr>
+              <w:t>int: availableCredits</w:t>
+            </w:r>
+          </w:p>
+          <w:p>
+            <w:pPr>
+              <w:rPr>
+                <w:rFonts w:asciiTheme="minorHAnsi" w:hAnsiTheme="minorHAnsi" w:cstheme="minorHAnsi"/>
+                <w:szCs w:val="24"/>
+              </w:rPr>
+            </w:pPr>
+            <w:r>
+              <w:rPr>
+                <w:rFonts w:asciiTheme="minorHAnsi" w:hAnsiTheme="minorHAnsi" w:cstheme="minorHAnsi"/>
+                <w:szCs w:val="24"/>
+              </w:rPr>
+              <w:tab/>
+              <w:t>Methods:</w:t>
+            </w:r>
+          </w:p>
+          <w:p>
+            <w:pPr>
+              <w:rPr>
+                <w:rFonts w:asciiTheme="minorHAnsi" w:hAnsiTheme="minorHAnsi" w:cstheme="minorHAnsi"/>
+                <w:szCs w:val="24"/>
+              </w:rPr>
+            </w:pPr>
+          </w:p>
+        </w:tc>
+      </w:tr>
+      <w:tr>
+        <w:trPr>
+          <w:trHeight w:val="2199"/>
+        </w:trPr>
+        <w:tc>
+          <w:tcPr>
+            <w:tcW w:w="1345" w:type="dxa"/>
+            <w:vMerge/>
+          </w:tcPr>
+          <w:p>
+            <w:pPr>
+              <w:rPr>
+                <w:rFonts w:asciiTheme="majorHAnsi" w:hAnsiTheme="majorHAnsi" w:cstheme="majorHAnsi"/>
+                <w:b/>
+                <w:bCs/>
+                <w:sz w:val="28"/>
+                <w:szCs w:val="28"/>
+              </w:rPr>
+            </w:pPr>
+          </w:p>
+        </w:tc>
+        <w:tc>
+          <w:tcPr>
+            <w:tcW w:w="7671" w:type="dxa"/>
+          </w:tcPr>
+          <w:p>
+            <w:pPr>
+              <w:rPr>
+                <w:rFonts w:asciiTheme="minorHAnsi" w:hAnsiTheme="minorHAnsi" w:cstheme="minorHAnsi"/>
+                <w:szCs w:val="24"/>
+              </w:rPr>
+            </w:pPr>
+            <w:r>
+              <w:rPr>
+                <w:rFonts w:asciiTheme="minorHAnsi" w:hAnsiTheme="minorHAnsi" w:cstheme="minorHAnsi"/>
+                <w:b/>
+                <w:bCs/>
+                <w:szCs w:val="24"/>
+              </w:rPr>
+              <w:t>Class</w:t>
+            </w:r>
+            <w:r>
+              <w:rPr>
+                <w:rFonts w:asciiTheme="minorHAnsi" w:hAnsiTheme="minorHAnsi" w:cstheme="minorHAnsi"/>
+                <w:szCs w:val="24"/>
+              </w:rPr>
+              <w:t>: User</w:t>
+            </w:r>
+          </w:p>
+          <w:p>
+            <w:pPr>
+              <w:pStyle w:val="ListParagraph"/>
+              <w:rPr>
+                <w:rFonts w:asciiTheme="minorHAnsi" w:hAnsiTheme="minorHAnsi" w:cstheme="minorHAnsi"/>
+                <w:szCs w:val="24"/>
+              </w:rPr>
+            </w:pPr>
+            <w:r>
+              <w:rPr>
+                <w:rFonts w:asciiTheme="minorHAnsi" w:hAnsiTheme="minorHAnsi" w:cstheme="minorHAnsi"/>
+                <w:szCs w:val="24"/>
+              </w:rPr>
+              <w:t>Attributes:</w:t>
+            </w:r>
+          </w:p>
+          <w:p>
+            <w:pPr>
+              <w:pStyle w:val="ListParagraph"/>
+              <w:numPr>
+                <w:ilvl w:val="1"/>
+                <w:numId w:val="3"/>
+              </w:numPr>
+              <w:rPr>
+                <w:rFonts w:asciiTheme="minorHAnsi" w:hAnsiTheme="minorHAnsi" w:cstheme="minorHAnsi"/>
+                <w:szCs w:val="24"/>
+              </w:rPr>
+            </w:pPr>
+            <w:r>
+              <w:rPr>
+                <w:rFonts w:asciiTheme="minorHAnsi" w:hAnsiTheme="minorHAnsi" w:cstheme="minorHAnsi"/>
+                <w:szCs w:val="24"/>
+              </w:rPr>
+              <w:t>String: username</w:t>
+            </w:r>
+          </w:p>
+          <w:p>
+            <w:pPr>
+              <w:pStyle w:val="ListParagraph"/>
+              <w:numPr>
+                <w:ilvl w:val="1"/>
+                <w:numId w:val="3"/>
+              </w:numPr>
+              <w:rPr>
+                <w:rFonts w:asciiTheme="minorHAnsi" w:hAnsiTheme="minorHAnsi" w:cstheme="minorHAnsi"/>
+                <w:szCs w:val="24"/>
+              </w:rPr>
+            </w:pPr>
+            <w:r>
+              <w:rPr>
+                <w:rFonts w:asciiTheme="minorHAnsi" w:hAnsiTheme="minorHAnsi" w:cstheme="minorHAnsi"/>
+                <w:szCs w:val="24"/>
+              </w:rPr>
+              <w:t>Int: role</w:t>
+            </w:r>
+          </w:p>
+          <w:p>
+            <w:pPr>
+              <w:pStyle w:val="ListParagraph"/>
+              <w:rPr>
+                <w:rFonts w:asciiTheme="minorHAnsi" w:hAnsiTheme="minorHAnsi" w:cstheme="minorHAnsi"/>
+                <w:szCs w:val="24"/>
+              </w:rPr>
+            </w:pPr>
+            <w:r>
+              <w:rPr>
+                <w:rFonts w:asciiTheme="minorHAnsi" w:hAnsiTheme="minorHAnsi" w:cstheme="minorHAnsi"/>
+                <w:szCs w:val="24"/>
+              </w:rPr>
+              <w:t>Methods</w:t>
+            </w:r>
+          </w:p>
+          <w:p>
+            <w:pPr>
+              <w:pStyle w:val="ListParagraph"/>
+              <w:numPr>
+                <w:ilvl w:val="0"/>
+                <w:numId w:val="2"/>
+              </w:numPr>
+              <w:rPr>
+                <w:rFonts w:asciiTheme="minorHAnsi" w:hAnsiTheme="minorHAnsi" w:cstheme="minorHAnsi"/>
+                <w:szCs w:val="24"/>
+              </w:rPr>
+            </w:pPr>
+            <w:r>
+              <w:rPr>
+                <w:rFonts w:asciiTheme="minorHAnsi" w:hAnsiTheme="minorHAnsi" w:cstheme="minorHAnsi"/>
+                <w:szCs w:val="24"/>
+              </w:rPr>
+              <w:t>Login(String username, String password)</w:t>
+            </w:r>
+          </w:p>
+        </w:tc>
+      </w:tr>
+      <w:tr>
+        <w:tc>
+          <w:tcPr>
+            <w:tcW w:w="1345" w:type="dxa"/>
+          </w:tcPr>
+          <w:p>
+            <w:pPr>
+              <w:rPr>
+                <w:rFonts w:asciiTheme="majorHAnsi" w:hAnsiTheme="majorHAnsi" w:cstheme="majorHAnsi"/>
+                <w:b/>
+                <w:bCs/>
+                <w:sz w:val="28"/>
+                <w:szCs w:val="28"/>
+              </w:rPr>
+            </w:pPr>
+            <w:r>
+              <w:rPr>
+                <w:rFonts w:asciiTheme="majorHAnsi" w:hAnsiTheme="majorHAnsi" w:cstheme="majorHAnsi"/>
+                <w:b/>
+                <w:bCs/>
+                <w:sz w:val="28"/>
+                <w:szCs w:val="28"/>
+              </w:rPr>
+              <w:t>Package: Server</w:t>
+            </w:r>
+          </w:p>
+        </w:tc>
+        <w:tc>
+          <w:tcPr>
+            <w:tcW w:w="7671" w:type="dxa"/>
+          </w:tcPr>
+          <w:p>
+            <w:pPr>
+              <w:rPr>
+                <w:rFonts w:asciiTheme="minorHAnsi" w:hAnsiTheme="minorHAnsi" w:cstheme="minorHAnsi"/>
+                <w:szCs w:val="24"/>
+              </w:rPr>
+            </w:pPr>
+            <w:r>
+              <w:rPr>
+                <w:rFonts w:asciiTheme="minorHAnsi" w:hAnsiTheme="minorHAnsi" w:cstheme="minorHAnsi"/>
+                <w:szCs w:val="24"/>
+              </w:rPr>
+              <w:t>Class: Database</w:t>
+            </w:r>
+          </w:p>
+          <w:p>
+            <w:pPr>
+              <w:rPr>
+                <w:rFonts w:asciiTheme="minorHAnsi" w:hAnsiTheme="minorHAnsi" w:cstheme="minorHAnsi"/>
+                <w:szCs w:val="24"/>
+              </w:rPr>
+            </w:pPr>
+          </w:p>
+        </w:tc>
+      </w:tr>
+    </w:tbl>
+    <w:p>
+      <w:pPr>
         <w:rPr>
           <w:rFonts w:asciiTheme="minorHAnsi" w:hAnsiTheme="minorHAnsi" w:cstheme="minorHAnsi"/>
         </w:rPr>
-        <w:t>Class: GUI</w:t>
-      </w:r>
-    </w:p>
-    <w:p>
-      <w:pPr>
-        <w:rPr>
-          <w:rFonts w:asciiTheme="minorHAnsi" w:hAnsiTheme="minorHAnsi" w:cstheme="minorHAnsi"/>
-          <w:sz w:val="36"/>
-          <w:szCs w:val="32"/>
-        </w:rPr>
-      </w:pPr>
-      <w:r>
-        <w:rPr>
-          <w:rFonts w:asciiTheme="minorHAnsi" w:hAnsiTheme="minorHAnsi" w:cstheme="minorHAnsi"/>
-          <w:sz w:val="36"/>
-          <w:szCs w:val="32"/>
-        </w:rPr>
-        <w:t>Package: Common</w:t>
-      </w:r>
-    </w:p>
-    <w:p>
-      <w:pPr>
-        <w:rPr>
-          <w:rFonts w:asciiTheme="minorHAnsi" w:hAnsiTheme="minorHAnsi" w:cstheme="minorHAnsi"/>
-        </w:rPr>
-      </w:pPr>
-      <w:r>
-        <w:rPr>
-          <w:rFonts w:asciiTheme="minorHAnsi" w:hAnsiTheme="minorHAnsi" w:cstheme="minorHAnsi"/>
-        </w:rPr>
-        <w:t>Class: Asset</w:t>
-      </w:r>
-    </w:p>
-    <w:p>
-      <w:pPr>
-        <w:pStyle w:val="ListParagraph"/>
-        <w:numPr>
-          <w:ilvl w:val="0"/>
-          <w:numId w:val="1"/>
-        </w:numPr>
-        <w:rPr>
-          <w:rFonts w:asciiTheme="minorHAnsi" w:hAnsiTheme="minorHAnsi" w:cstheme="minorHAnsi"/>
-        </w:rPr>
-      </w:pPr>
-      <w:r>
-        <w:rPr>
-          <w:rFonts w:asciiTheme="minorHAnsi" w:hAnsiTheme="minorHAnsi" w:cstheme="minorHAnsi"/>
-        </w:rPr>
-        <w:t>Attributes:</w:t>
-      </w:r>
-    </w:p>
-    <w:p>
-      <w:pPr>
-        <w:pStyle w:val="ListParagraph"/>
-        <w:numPr>
-          <w:ilvl w:val="1"/>
-          <w:numId w:val="1"/>
-        </w:numPr>
-        <w:rPr>
-          <w:rFonts w:asciiTheme="minorHAnsi" w:hAnsiTheme="minorHAnsi" w:cstheme="minorHAnsi"/>
-        </w:rPr>
-      </w:pPr>
-      <w:r>
-        <w:rPr>
-          <w:rFonts w:asciiTheme="minorHAnsi" w:hAnsiTheme="minorHAnsi" w:cstheme="minorHAnsi"/>
-        </w:rPr>
-        <w:t>String: assetName</w:t>
-      </w:r>
-    </w:p>
-    <w:p>
-      <w:pPr>
-        <w:rPr>
-          <w:rFonts w:asciiTheme="minorHAnsi" w:hAnsiTheme="minorHAnsi" w:cstheme="minorHAnsi"/>
-        </w:rPr>
-      </w:pPr>
-    </w:p>
-    <w:p>
-      <w:pPr>
-        <w:rPr>
-          <w:rFonts w:asciiTheme="minorHAnsi" w:hAnsiTheme="minorHAnsi" w:cstheme="minorHAnsi"/>
-        </w:rPr>
-      </w:pPr>
-      <w:r>
-        <w:rPr>
-          <w:rFonts w:asciiTheme="minorHAnsi" w:hAnsiTheme="minorHAnsi" w:cstheme="minorHAnsi"/>
-        </w:rPr>
-        <w:t>Class: OrganisationalUnit</w:t>
-      </w:r>
-    </w:p>
-    <w:p>
-      <w:pPr>
-        <w:pStyle w:val="ListParagraph"/>
-        <w:numPr>
-          <w:ilvl w:val="0"/>
-          <w:numId w:val="1"/>
-        </w:numPr>
-        <w:rPr>
-          <w:rFonts w:asciiTheme="minorHAnsi" w:hAnsiTheme="minorHAnsi" w:cstheme="minorHAnsi"/>
-        </w:rPr>
-      </w:pPr>
-      <w:r>
-        <w:rPr>
-          <w:rFonts w:asciiTheme="minorHAnsi" w:hAnsiTheme="minorHAnsi" w:cstheme="minorHAnsi"/>
-        </w:rPr>
-        <w:t>Attributes:</w:t>
-      </w:r>
-    </w:p>
-    <w:p>
-      <w:pPr>
-        <w:pStyle w:val="ListParagraph"/>
-        <w:numPr>
-          <w:ilvl w:val="1"/>
-          <w:numId w:val="1"/>
-        </w:numPr>
-        <w:rPr>
-          <w:rFonts w:asciiTheme="minorHAnsi" w:hAnsiTheme="minorHAnsi" w:cstheme="minorHAnsi"/>
-        </w:rPr>
-      </w:pPr>
-      <w:r>
-        <w:rPr>
-          <w:rFonts w:asciiTheme="minorHAnsi" w:hAnsiTheme="minorHAnsi" w:cstheme="minorHAnsi"/>
-        </w:rPr>
-        <w:t>String: unitName</w:t>
-      </w:r>
-    </w:p>
-    <w:p>
-      <w:pPr>
-        <w:pStyle w:val="ListParagraph"/>
-        <w:numPr>
-          <w:ilvl w:val="1"/>
-          <w:numId w:val="1"/>
-        </w:numPr>
-        <w:rPr>
-          <w:rFonts w:asciiTheme="minorHAnsi" w:hAnsiTheme="minorHAnsi" w:cstheme="minorHAnsi"/>
-        </w:rPr>
-      </w:pPr>
-      <w:r>
-        <w:rPr>
-          <w:rFonts w:asciiTheme="minorHAnsi" w:hAnsiTheme="minorHAnsi" w:cstheme="minorHAnsi"/>
-        </w:rPr>
-        <w:t>HashMap&lt;String asset, int quantity&gt;: availableAssets</w:t>
-      </w:r>
-    </w:p>
-    <w:p>
-      <w:pPr>
-        <w:pStyle w:val="ListParagraph"/>
-        <w:numPr>
-          <w:ilvl w:val="1"/>
-          <w:numId w:val="1"/>
-        </w:numPr>
-        <w:rPr>
-          <w:rFonts w:asciiTheme="minorHAnsi" w:hAnsiTheme="minorHAnsi" w:cstheme="minorHAnsi"/>
-        </w:rPr>
-      </w:pPr>
-      <w:r>
-        <w:rPr>
-          <w:rFonts w:asciiTheme="minorHAnsi" w:hAnsiTheme="minorHAnsi" w:cstheme="minorHAnsi"/>
-        </w:rPr>
-        <w:t>int: availableCredits</w:t>
-      </w:r>
-    </w:p>
-    <w:p>
-      <w:pPr>
-        <w:rPr>
-          <w:rFonts w:asciiTheme="minorHAnsi" w:hAnsiTheme="minorHAnsi" w:cstheme="minorHAnsi"/>
-        </w:rPr>
-      </w:pPr>
-    </w:p>
-    <w:p>
-      <w:pPr>
-        <w:rPr>
-          <w:rFonts w:asciiTheme="minorHAnsi" w:hAnsiTheme="minorHAnsi" w:cstheme="minorHAnsi"/>
-        </w:rPr>
-      </w:pPr>
-      <w:r>
-        <w:rPr>
-          <w:rFonts w:asciiTheme="minorHAnsi" w:hAnsiTheme="minorHAnsi" w:cstheme="minorHAnsi"/>
-        </w:rPr>
-        <w:t>Class: User</w:t>
-      </w:r>
-    </w:p>
-    <w:p>
-      <w:pPr>
-        <w:pStyle w:val="ListParagraph"/>
-        <w:numPr>
-          <w:ilvl w:val="0"/>
-          <w:numId w:val="1"/>
-        </w:numPr>
-        <w:rPr>
-          <w:rFonts w:asciiTheme="minorHAnsi" w:hAnsiTheme="minorHAnsi" w:cstheme="minorHAnsi"/>
-        </w:rPr>
-      </w:pPr>
-      <w:r>
-        <w:rPr>
-          <w:rFonts w:asciiTheme="minorHAnsi" w:hAnsiTheme="minorHAnsi" w:cstheme="minorHAnsi"/>
-        </w:rPr>
-        <w:t>Attributes:</w:t>
-      </w:r>
-    </w:p>
-    <w:p>
-      <w:pPr>
-        <w:pStyle w:val="ListParagraph"/>
-        <w:numPr>
-          <w:ilvl w:val="1"/>
-          <w:numId w:val="1"/>
-        </w:numPr>
-        <w:rPr>
-          <w:rFonts w:asciiTheme="minorHAnsi" w:hAnsiTheme="minorHAnsi" w:cstheme="minorHAnsi"/>
-        </w:rPr>
-      </w:pPr>
-      <w:r>
-        <w:rPr>
-          <w:rFonts w:asciiTheme="minorHAnsi" w:hAnsiTheme="minorHAnsi" w:cstheme="minorHAnsi"/>
-        </w:rPr>
-        <w:t>String: userName</w:t>
-      </w:r>
-    </w:p>
-    <w:p>
-      <w:pPr>
-        <w:rPr>
-          <w:rFonts w:asciiTheme="minorHAnsi" w:hAnsiTheme="minorHAnsi" w:cstheme="minorHAnsi"/>
-          <w:sz w:val="36"/>
-          <w:szCs w:val="32"/>
-        </w:rPr>
-      </w:pPr>
-      <w:r>
-        <w:rPr>
-          <w:rFonts w:asciiTheme="minorHAnsi" w:hAnsiTheme="minorHAnsi" w:cstheme="minorHAnsi"/>
-          <w:sz w:val="36"/>
-          <w:szCs w:val="32"/>
-        </w:rPr>
-        <w:t>Package: Server</w:t>
-      </w:r>
-    </w:p>
-    <w:p>
-      <w:pPr>
-        <w:rPr>
-          <w:rFonts w:asciiTheme="minorHAnsi" w:hAnsiTheme="minorHAnsi" w:cstheme="minorHAnsi"/>
-        </w:rPr>
-      </w:pPr>
-      <w:r>
-        <w:rPr>
-          <w:rFonts w:asciiTheme="minorHAnsi" w:hAnsiTheme="minorHAnsi" w:cstheme="minorHAnsi"/>
-        </w:rPr>
-        <w:t>Class: Database</w:t>
-      </w:r>
+      </w:pPr>
     </w:p>
     <w:sectPr>
       <w:pgSz w:w="11906" w:h="16838"/>
@@ -315,11 +692,350 @@
 </file>
 
 <file path=word/numbering.xml><?xml version="1.0" encoding="utf-8"?>
-<w:numbering xmlns:wpc="http://schemas.microsoft.com/office/word/2010/wordprocessingCanvas" xmlns:cx="http://schemas.microsoft.com/office/drawing/2014/chartex" xmlns:cx1="http://schemas.microsoft.com/office/drawing/2015/9/8/chartex" xmlns:cx2="http://schemas.microsoft.com/office/drawing/2015/10/21/chartex" xmlns:cx3="http://schemas.microsoft.com/office/drawing/2016/5/9/chartex" xmlns:cx4="http://schemas.microsoft.com/office/drawing/2016/5/10/chartex" xmlns:cx5="http://schemas.microsoft.com/office/drawing/2016/5/11/chartex" xmlns:cx6="http://schemas.microsoft.com/office/drawing/2016/5/12/chartex" xmlns:cx7="http://schemas.microsoft.com/office/drawing/2016/5/13/chartex" xmlns:cx8="http://schemas.microsoft.com/office/drawing/2016/5/14/chartex" xmlns:mc="http://schemas.openxmlformats.org/markup-compatibility/2006" xmlns:aink="http://schemas.microsoft.com/office/drawing/2016/ink" xmlns:am3d="http://schemas.microsoft.com/office/drawing/2017/model3d" xmlns:o="urn:schemas-microsoft-com:office:office" xmlns:r="http://schemas.openxmlformats.org/officeDocument/2006/relationships" xmlns:m="http://schemas.openxmlformats.org/officeDocument/2006/math" xmlns:v="urn:schemas-microsoft-com:vml" xmlns:wp14="http://schemas.microsoft.com/office/word/2010/wordprocessingDrawing" xmlns:wp="http://schemas.openxmlformats.org/drawingml/2006/wordprocessingDrawing" xmlns:w10="urn:schemas-microsoft-com:office:word" xmlns:w="http://schemas.openxmlformats.org/wordprocessingml/2006/main" xmlns:w14="http://schemas.microsoft.com/office/word/2010/wordml" xmlns:w15="http://schemas.microsoft.com/office/word/2012/wordml" xmlns:w16cex="http://schemas.microsoft.com/office/word/2018/wordml/cex" xmlns:w16cid="http://schemas.microsoft.com/office/word/2016/wordml/cid" xmlns:w16="http://schemas.microsoft.com/office/word/2018/wordml" xmlns:w16se="http://schemas.microsoft.com/office/word/2015/wordml/symex" xmlns:wpg="http://schemas.microsoft.com/office/word/2010/wordprocessingGroup" xmlns:wpi="http://schemas.microsoft.com/office/word/2010/wordprocessingInk" xmlns:wne="http://schemas.microsoft.com/office/word/2006/wordml" xmlns:wps="http://schemas.microsoft.com/office/word/2010/wordprocessingShape" mc:Ignorable="w14 w15 w16se w16cid w16 w16cex wp14">
+<w:numbering xmlns:wpc="http://schemas.microsoft.com/office/word/2010/wordprocessingCanvas" xmlns:cx="http://schemas.microsoft.com/office/drawing/2014/chartex" xmlns:cx1="http://schemas.microsoft.com/office/drawing/2015/9/8/chartex" xmlns:cx2="http://schemas.microsoft.com/office/drawing/2015/10/21/chartex" xmlns:cx3="http://schemas.microsoft.com/office/drawing/2016/5/9/chartex" xmlns:cx4="http://schemas.microsoft.com/office/drawing/2016/5/10/chartex" xmlns:cx5="http://schemas.microsoft.com/office/drawing/2016/5/11/chartex" xmlns:cx6="http://schemas.microsoft.com/office/drawing/2016/5/12/chartex" xmlns:cx7="http://schemas.microsoft.com/office/drawing/2016/5/13/chartex" xmlns:cx8="http://schemas.microsoft.com/office/drawing/2016/5/14/chartex" xmlns:mc="http://schemas.openxmlformats.org/markup-compatibility/2006" xmlns:aink="http://schemas.microsoft.com/office/drawing/2016/ink" xmlns:am3d="http://schemas.microsoft.com/office/drawing/2017/model3d" xmlns:o="urn:schemas-microsoft-com:office:office" xmlns:r="http://schemas.openxmlformats.org/officeDocument/2006/relationships" xmlns:m="http://schemas.openxmlformats.org/officeDocument/2006/math" xmlns:v="urn:schemas-microsoft-com:vml" xmlns:wp14="http://schemas.microsoft.com/office/word/2010/wordprocessingDrawing" xmlns:wp="http://schemas.openxmlformats.org/drawingml/2006/wordprocessingDrawing" xmlns:w10="urn:schemas-microsoft-com:office:word" xmlns:w="http://schemas.openxmlformats.org/wordprocessingml/2006/main" xmlns:w14="http://schemas.microsoft.com/office/word/2010/wordml" xmlns:w15="http://schemas.microsoft.com/office/word/2012/wordml" xmlns:w16cex="http://schemas.microsoft.com/office/word/2018/wordml/cex" xmlns:w16cid="http://schemas.microsoft.com/office/word/2016/wordml/cid" xmlns:w16="http://schemas.microsoft.com/office/word/2018/wordml" xmlns:w16sdtdh="http://schemas.microsoft.com/office/word/2020/wordml/sdtdatahash" xmlns:w16se="http://schemas.microsoft.com/office/word/2015/wordml/symex" xmlns:wpg="http://schemas.microsoft.com/office/word/2010/wordprocessingGroup" xmlns:wpi="http://schemas.microsoft.com/office/word/2010/wordprocessingInk" xmlns:wne="http://schemas.microsoft.com/office/word/2006/wordml" xmlns:wps="http://schemas.microsoft.com/office/word/2010/wordprocessingShape" mc:Ignorable="w14 w15 w16se w16cid w16 w16cex w16sdtdh wp14">
   <w:abstractNum w:abstractNumId="0" w15:restartNumberingAfterBreak="0">
+    <w:nsid w:val="0DFC2CB4"/>
+    <w:multiLevelType w:val="hybridMultilevel"/>
+    <w:tmpl w:val="33C2EC32"/>
+    <w:lvl w:ilvl="0" w:tplc="0C090001">
+      <w:start w:val="1"/>
+      <w:numFmt w:val="bullet"/>
+      <w:lvlText w:val=""/>
+      <w:lvlJc w:val="left"/>
+      <w:pPr>
+        <w:ind w:left="1440" w:hanging="360"/>
+      </w:pPr>
+      <w:rPr>
+        <w:rFonts w:ascii="Symbol" w:hAnsi="Symbol" w:hint="default"/>
+      </w:rPr>
+    </w:lvl>
+    <w:lvl w:ilvl="1" w:tplc="04090003" w:tentative="1">
+      <w:start w:val="1"/>
+      <w:numFmt w:val="bullet"/>
+      <w:lvlText w:val="o"/>
+      <w:lvlJc w:val="left"/>
+      <w:pPr>
+        <w:ind w:left="1440" w:hanging="360"/>
+      </w:pPr>
+      <w:rPr>
+        <w:rFonts w:ascii="Courier New" w:hAnsi="Courier New" w:cs="Courier New" w:hint="default"/>
+      </w:rPr>
+    </w:lvl>
+    <w:lvl w:ilvl="2" w:tplc="04090005" w:tentative="1">
+      <w:start w:val="1"/>
+      <w:numFmt w:val="bullet"/>
+      <w:lvlText w:val=""/>
+      <w:lvlJc w:val="left"/>
+      <w:pPr>
+        <w:ind w:left="2160" w:hanging="360"/>
+      </w:pPr>
+      <w:rPr>
+        <w:rFonts w:ascii="Wingdings" w:hAnsi="Wingdings" w:hint="default"/>
+      </w:rPr>
+    </w:lvl>
+    <w:lvl w:ilvl="3" w:tplc="04090001" w:tentative="1">
+      <w:start w:val="1"/>
+      <w:numFmt w:val="bullet"/>
+      <w:lvlText w:val=""/>
+      <w:lvlJc w:val="left"/>
+      <w:pPr>
+        <w:ind w:left="2880" w:hanging="360"/>
+      </w:pPr>
+      <w:rPr>
+        <w:rFonts w:ascii="Symbol" w:hAnsi="Symbol" w:hint="default"/>
+      </w:rPr>
+    </w:lvl>
+    <w:lvl w:ilvl="4" w:tplc="04090003" w:tentative="1">
+      <w:start w:val="1"/>
+      <w:numFmt w:val="bullet"/>
+      <w:lvlText w:val="o"/>
+      <w:lvlJc w:val="left"/>
+      <w:pPr>
+        <w:ind w:left="3600" w:hanging="360"/>
+      </w:pPr>
+      <w:rPr>
+        <w:rFonts w:ascii="Courier New" w:hAnsi="Courier New" w:cs="Courier New" w:hint="default"/>
+      </w:rPr>
+    </w:lvl>
+    <w:lvl w:ilvl="5" w:tplc="04090005" w:tentative="1">
+      <w:start w:val="1"/>
+      <w:numFmt w:val="bullet"/>
+      <w:lvlText w:val=""/>
+      <w:lvlJc w:val="left"/>
+      <w:pPr>
+        <w:ind w:left="4320" w:hanging="360"/>
+      </w:pPr>
+      <w:rPr>
+        <w:rFonts w:ascii="Wingdings" w:hAnsi="Wingdings" w:hint="default"/>
+      </w:rPr>
+    </w:lvl>
+    <w:lvl w:ilvl="6" w:tplc="04090001" w:tentative="1">
+      <w:start w:val="1"/>
+      <w:numFmt w:val="bullet"/>
+      <w:lvlText w:val=""/>
+      <w:lvlJc w:val="left"/>
+      <w:pPr>
+        <w:ind w:left="5040" w:hanging="360"/>
+      </w:pPr>
+      <w:rPr>
+        <w:rFonts w:ascii="Symbol" w:hAnsi="Symbol" w:hint="default"/>
+      </w:rPr>
+    </w:lvl>
+    <w:lvl w:ilvl="7" w:tplc="04090003" w:tentative="1">
+      <w:start w:val="1"/>
+      <w:numFmt w:val="bullet"/>
+      <w:lvlText w:val="o"/>
+      <w:lvlJc w:val="left"/>
+      <w:pPr>
+        <w:ind w:left="5760" w:hanging="360"/>
+      </w:pPr>
+      <w:rPr>
+        <w:rFonts w:ascii="Courier New" w:hAnsi="Courier New" w:cs="Courier New" w:hint="default"/>
+      </w:rPr>
+    </w:lvl>
+    <w:lvl w:ilvl="8" w:tplc="04090005" w:tentative="1">
+      <w:start w:val="1"/>
+      <w:numFmt w:val="bullet"/>
+      <w:lvlText w:val=""/>
+      <w:lvlJc w:val="left"/>
+      <w:pPr>
+        <w:ind w:left="6480" w:hanging="360"/>
+      </w:pPr>
+      <w:rPr>
+        <w:rFonts w:ascii="Wingdings" w:hAnsi="Wingdings" w:hint="default"/>
+      </w:rPr>
+    </w:lvl>
+  </w:abstractNum>
+  <w:abstractNum w:abstractNumId="1" w15:restartNumberingAfterBreak="0">
+    <w:nsid w:val="456B56C9"/>
+    <w:multiLevelType w:val="hybridMultilevel"/>
+    <w:tmpl w:val="4F22408E"/>
+    <w:lvl w:ilvl="0" w:tplc="0C090001">
+      <w:start w:val="1"/>
+      <w:numFmt w:val="bullet"/>
+      <w:lvlText w:val=""/>
+      <w:lvlJc w:val="left"/>
+      <w:pPr>
+        <w:ind w:left="720" w:hanging="360"/>
+      </w:pPr>
+      <w:rPr>
+        <w:rFonts w:ascii="Symbol" w:hAnsi="Symbol" w:hint="default"/>
+      </w:rPr>
+    </w:lvl>
+    <w:lvl w:ilvl="1" w:tplc="0C090001">
+      <w:start w:val="1"/>
+      <w:numFmt w:val="bullet"/>
+      <w:lvlText w:val=""/>
+      <w:lvlJc w:val="left"/>
+      <w:pPr>
+        <w:ind w:left="1440" w:hanging="360"/>
+      </w:pPr>
+      <w:rPr>
+        <w:rFonts w:ascii="Symbol" w:hAnsi="Symbol" w:hint="default"/>
+      </w:rPr>
+    </w:lvl>
+    <w:lvl w:ilvl="2" w:tplc="0C090005" w:tentative="1">
+      <w:start w:val="1"/>
+      <w:numFmt w:val="bullet"/>
+      <w:lvlText w:val=""/>
+      <w:lvlJc w:val="left"/>
+      <w:pPr>
+        <w:ind w:left="2160" w:hanging="360"/>
+      </w:pPr>
+      <w:rPr>
+        <w:rFonts w:ascii="Wingdings" w:hAnsi="Wingdings" w:hint="default"/>
+      </w:rPr>
+    </w:lvl>
+    <w:lvl w:ilvl="3" w:tplc="0C090001" w:tentative="1">
+      <w:start w:val="1"/>
+      <w:numFmt w:val="bullet"/>
+      <w:lvlText w:val=""/>
+      <w:lvlJc w:val="left"/>
+      <w:pPr>
+        <w:ind w:left="2880" w:hanging="360"/>
+      </w:pPr>
+      <w:rPr>
+        <w:rFonts w:ascii="Symbol" w:hAnsi="Symbol" w:hint="default"/>
+      </w:rPr>
+    </w:lvl>
+    <w:lvl w:ilvl="4" w:tplc="0C090003" w:tentative="1">
+      <w:start w:val="1"/>
+      <w:numFmt w:val="bullet"/>
+      <w:lvlText w:val="o"/>
+      <w:lvlJc w:val="left"/>
+      <w:pPr>
+        <w:ind w:left="3600" w:hanging="360"/>
+      </w:pPr>
+      <w:rPr>
+        <w:rFonts w:ascii="Courier New" w:hAnsi="Courier New" w:cs="Courier New" w:hint="default"/>
+      </w:rPr>
+    </w:lvl>
+    <w:lvl w:ilvl="5" w:tplc="0C090005" w:tentative="1">
+      <w:start w:val="1"/>
+      <w:numFmt w:val="bullet"/>
+      <w:lvlText w:val=""/>
+      <w:lvlJc w:val="left"/>
+      <w:pPr>
+        <w:ind w:left="4320" w:hanging="360"/>
+      </w:pPr>
+      <w:rPr>
+        <w:rFonts w:ascii="Wingdings" w:hAnsi="Wingdings" w:hint="default"/>
+      </w:rPr>
+    </w:lvl>
+    <w:lvl w:ilvl="6" w:tplc="0C090001" w:tentative="1">
+      <w:start w:val="1"/>
+      <w:numFmt w:val="bullet"/>
+      <w:lvlText w:val=""/>
+      <w:lvlJc w:val="left"/>
+      <w:pPr>
+        <w:ind w:left="5040" w:hanging="360"/>
+      </w:pPr>
+      <w:rPr>
+        <w:rFonts w:ascii="Symbol" w:hAnsi="Symbol" w:hint="default"/>
+      </w:rPr>
+    </w:lvl>
+    <w:lvl w:ilvl="7" w:tplc="0C090003" w:tentative="1">
+      <w:start w:val="1"/>
+      <w:numFmt w:val="bullet"/>
+      <w:lvlText w:val="o"/>
+      <w:lvlJc w:val="left"/>
+      <w:pPr>
+        <w:ind w:left="5760" w:hanging="360"/>
+      </w:pPr>
+      <w:rPr>
+        <w:rFonts w:ascii="Courier New" w:hAnsi="Courier New" w:cs="Courier New" w:hint="default"/>
+      </w:rPr>
+    </w:lvl>
+    <w:lvl w:ilvl="8" w:tplc="0C090005" w:tentative="1">
+      <w:start w:val="1"/>
+      <w:numFmt w:val="bullet"/>
+      <w:lvlText w:val=""/>
+      <w:lvlJc w:val="left"/>
+      <w:pPr>
+        <w:ind w:left="6480" w:hanging="360"/>
+      </w:pPr>
+      <w:rPr>
+        <w:rFonts w:ascii="Wingdings" w:hAnsi="Wingdings" w:hint="default"/>
+      </w:rPr>
+    </w:lvl>
+  </w:abstractNum>
+  <w:abstractNum w:abstractNumId="2" w15:restartNumberingAfterBreak="0">
+    <w:nsid w:val="4C3019FF"/>
+    <w:multiLevelType w:val="hybridMultilevel"/>
+    <w:tmpl w:val="F04E7B1E"/>
+    <w:lvl w:ilvl="0" w:tplc="0C090001">
+      <w:start w:val="1"/>
+      <w:numFmt w:val="bullet"/>
+      <w:lvlText w:val=""/>
+      <w:lvlJc w:val="left"/>
+      <w:pPr>
+        <w:ind w:left="720" w:hanging="360"/>
+      </w:pPr>
+      <w:rPr>
+        <w:rFonts w:ascii="Symbol" w:hAnsi="Symbol" w:hint="default"/>
+      </w:rPr>
+    </w:lvl>
+    <w:lvl w:ilvl="1" w:tplc="0C090001">
+      <w:start w:val="1"/>
+      <w:numFmt w:val="bullet"/>
+      <w:lvlText w:val=""/>
+      <w:lvlJc w:val="left"/>
+      <w:pPr>
+        <w:ind w:left="1440" w:hanging="360"/>
+      </w:pPr>
+      <w:rPr>
+        <w:rFonts w:ascii="Symbol" w:hAnsi="Symbol" w:hint="default"/>
+      </w:rPr>
+    </w:lvl>
+    <w:lvl w:ilvl="2" w:tplc="0C090005" w:tentative="1">
+      <w:start w:val="1"/>
+      <w:numFmt w:val="bullet"/>
+      <w:lvlText w:val=""/>
+      <w:lvlJc w:val="left"/>
+      <w:pPr>
+        <w:ind w:left="2160" w:hanging="360"/>
+      </w:pPr>
+      <w:rPr>
+        <w:rFonts w:ascii="Wingdings" w:hAnsi="Wingdings" w:hint="default"/>
+      </w:rPr>
+    </w:lvl>
+    <w:lvl w:ilvl="3" w:tplc="0C090001" w:tentative="1">
+      <w:start w:val="1"/>
+      <w:numFmt w:val="bullet"/>
+      <w:lvlText w:val=""/>
+      <w:lvlJc w:val="left"/>
+      <w:pPr>
+        <w:ind w:left="2880" w:hanging="360"/>
+      </w:pPr>
+      <w:rPr>
+        <w:rFonts w:ascii="Symbol" w:hAnsi="Symbol" w:hint="default"/>
+      </w:rPr>
+    </w:lvl>
+    <w:lvl w:ilvl="4" w:tplc="0C090003" w:tentative="1">
+      <w:start w:val="1"/>
+      <w:numFmt w:val="bullet"/>
+      <w:lvlText w:val="o"/>
+      <w:lvlJc w:val="left"/>
+      <w:pPr>
+        <w:ind w:left="3600" w:hanging="360"/>
+      </w:pPr>
+      <w:rPr>
+        <w:rFonts w:ascii="Courier New" w:hAnsi="Courier New" w:cs="Courier New" w:hint="default"/>
+      </w:rPr>
+    </w:lvl>
+    <w:lvl w:ilvl="5" w:tplc="0C090005" w:tentative="1">
+      <w:start w:val="1"/>
+      <w:numFmt w:val="bullet"/>
+      <w:lvlText w:val=""/>
+      <w:lvlJc w:val="left"/>
+      <w:pPr>
+        <w:ind w:left="4320" w:hanging="360"/>
+      </w:pPr>
+      <w:rPr>
+        <w:rFonts w:ascii="Wingdings" w:hAnsi="Wingdings" w:hint="default"/>
+      </w:rPr>
+    </w:lvl>
+    <w:lvl w:ilvl="6" w:tplc="0C090001" w:tentative="1">
+      <w:start w:val="1"/>
+      <w:numFmt w:val="bullet"/>
+      <w:lvlText w:val=""/>
+      <w:lvlJc w:val="left"/>
+      <w:pPr>
+        <w:ind w:left="5040" w:hanging="360"/>
+      </w:pPr>
+      <w:rPr>
+        <w:rFonts w:ascii="Symbol" w:hAnsi="Symbol" w:hint="default"/>
+      </w:rPr>
+    </w:lvl>
+    <w:lvl w:ilvl="7" w:tplc="0C090003" w:tentative="1">
+      <w:start w:val="1"/>
+      <w:numFmt w:val="bullet"/>
+      <w:lvlText w:val="o"/>
+      <w:lvlJc w:val="left"/>
+      <w:pPr>
+        <w:ind w:left="5760" w:hanging="360"/>
+      </w:pPr>
+      <w:rPr>
+        <w:rFonts w:ascii="Courier New" w:hAnsi="Courier New" w:cs="Courier New" w:hint="default"/>
+      </w:rPr>
+    </w:lvl>
+    <w:lvl w:ilvl="8" w:tplc="0C090005" w:tentative="1">
+      <w:start w:val="1"/>
+      <w:numFmt w:val="bullet"/>
+      <w:lvlText w:val=""/>
+      <w:lvlJc w:val="left"/>
+      <w:pPr>
+        <w:ind w:left="6480" w:hanging="360"/>
+      </w:pPr>
+      <w:rPr>
+        <w:rFonts w:ascii="Wingdings" w:hAnsi="Wingdings" w:hint="default"/>
+      </w:rPr>
+    </w:lvl>
+  </w:abstractNum>
+  <w:abstractNum w:abstractNumId="3" w15:restartNumberingAfterBreak="0">
     <w:nsid w:val="551C554B"/>
     <w:multiLevelType w:val="hybridMultilevel"/>
-    <w:tmpl w:val="2D8800BE"/>
+    <w:tmpl w:val="7C9E4724"/>
     <w:lvl w:ilvl="0" w:tplc="0C090001">
       <w:start w:val="1"/>
       <w:numFmt w:val="bullet"/>
@@ -342,6 +1058,119 @@
       </w:pPr>
       <w:rPr>
         <w:rFonts w:ascii="Courier New" w:hAnsi="Courier New" w:cs="Courier New" w:hint="default"/>
+      </w:rPr>
+    </w:lvl>
+    <w:lvl w:ilvl="2" w:tplc="0C090005" w:tentative="1">
+      <w:start w:val="1"/>
+      <w:numFmt w:val="bullet"/>
+      <w:lvlText w:val=""/>
+      <w:lvlJc w:val="left"/>
+      <w:pPr>
+        <w:ind w:left="2160" w:hanging="360"/>
+      </w:pPr>
+      <w:rPr>
+        <w:rFonts w:ascii="Wingdings" w:hAnsi="Wingdings" w:hint="default"/>
+      </w:rPr>
+    </w:lvl>
+    <w:lvl w:ilvl="3" w:tplc="0C090001" w:tentative="1">
+      <w:start w:val="1"/>
+      <w:numFmt w:val="bullet"/>
+      <w:lvlText w:val=""/>
+      <w:lvlJc w:val="left"/>
+      <w:pPr>
+        <w:ind w:left="2880" w:hanging="360"/>
+      </w:pPr>
+      <w:rPr>
+        <w:rFonts w:ascii="Symbol" w:hAnsi="Symbol" w:hint="default"/>
+      </w:rPr>
+    </w:lvl>
+    <w:lvl w:ilvl="4" w:tplc="0C090003" w:tentative="1">
+      <w:start w:val="1"/>
+      <w:numFmt w:val="bullet"/>
+      <w:lvlText w:val="o"/>
+      <w:lvlJc w:val="left"/>
+      <w:pPr>
+        <w:ind w:left="3600" w:hanging="360"/>
+      </w:pPr>
+      <w:rPr>
+        <w:rFonts w:ascii="Courier New" w:hAnsi="Courier New" w:cs="Courier New" w:hint="default"/>
+      </w:rPr>
+    </w:lvl>
+    <w:lvl w:ilvl="5" w:tplc="0C090005" w:tentative="1">
+      <w:start w:val="1"/>
+      <w:numFmt w:val="bullet"/>
+      <w:lvlText w:val=""/>
+      <w:lvlJc w:val="left"/>
+      <w:pPr>
+        <w:ind w:left="4320" w:hanging="360"/>
+      </w:pPr>
+      <w:rPr>
+        <w:rFonts w:ascii="Wingdings" w:hAnsi="Wingdings" w:hint="default"/>
+      </w:rPr>
+    </w:lvl>
+    <w:lvl w:ilvl="6" w:tplc="0C090001" w:tentative="1">
+      <w:start w:val="1"/>
+      <w:numFmt w:val="bullet"/>
+      <w:lvlText w:val=""/>
+      <w:lvlJc w:val="left"/>
+      <w:pPr>
+        <w:ind w:left="5040" w:hanging="360"/>
+      </w:pPr>
+      <w:rPr>
+        <w:rFonts w:ascii="Symbol" w:hAnsi="Symbol" w:hint="default"/>
+      </w:rPr>
+    </w:lvl>
+    <w:lvl w:ilvl="7" w:tplc="0C090003" w:tentative="1">
+      <w:start w:val="1"/>
+      <w:numFmt w:val="bullet"/>
+      <w:lvlText w:val="o"/>
+      <w:lvlJc w:val="left"/>
+      <w:pPr>
+        <w:ind w:left="5760" w:hanging="360"/>
+      </w:pPr>
+      <w:rPr>
+        <w:rFonts w:ascii="Courier New" w:hAnsi="Courier New" w:cs="Courier New" w:hint="default"/>
+      </w:rPr>
+    </w:lvl>
+    <w:lvl w:ilvl="8" w:tplc="0C090005" w:tentative="1">
+      <w:start w:val="1"/>
+      <w:numFmt w:val="bullet"/>
+      <w:lvlText w:val=""/>
+      <w:lvlJc w:val="left"/>
+      <w:pPr>
+        <w:ind w:left="6480" w:hanging="360"/>
+      </w:pPr>
+      <w:rPr>
+        <w:rFonts w:ascii="Wingdings" w:hAnsi="Wingdings" w:hint="default"/>
+      </w:rPr>
+    </w:lvl>
+  </w:abstractNum>
+  <w:abstractNum w:abstractNumId="4" w15:restartNumberingAfterBreak="0">
+    <w:nsid w:val="5FD774E0"/>
+    <w:multiLevelType w:val="hybridMultilevel"/>
+    <w:tmpl w:val="280CD4D2"/>
+    <w:lvl w:ilvl="0" w:tplc="0C090001">
+      <w:start w:val="1"/>
+      <w:numFmt w:val="bullet"/>
+      <w:lvlText w:val=""/>
+      <w:lvlJc w:val="left"/>
+      <w:pPr>
+        <w:ind w:left="720" w:hanging="360"/>
+      </w:pPr>
+      <w:rPr>
+        <w:rFonts w:ascii="Symbol" w:hAnsi="Symbol" w:hint="default"/>
+      </w:rPr>
+    </w:lvl>
+    <w:lvl w:ilvl="1" w:tplc="0C090001">
+      <w:start w:val="1"/>
+      <w:numFmt w:val="bullet"/>
+      <w:lvlText w:val=""/>
+      <w:lvlJc w:val="left"/>
+      <w:pPr>
+        <w:ind w:left="1440" w:hanging="360"/>
+      </w:pPr>
+      <w:rPr>
+        <w:rFonts w:ascii="Symbol" w:hAnsi="Symbol" w:hint="default"/>
       </w:rPr>
     </w:lvl>
     <w:lvl w:ilvl="2" w:tplc="0C090005" w:tentative="1">
@@ -430,13 +1259,25 @@
     </w:lvl>
   </w:abstractNum>
   <w:num w:numId="1">
+    <w:abstractNumId w:val="3"/>
+  </w:num>
+  <w:num w:numId="2">
     <w:abstractNumId w:val="0"/>
+  </w:num>
+  <w:num w:numId="3">
+    <w:abstractNumId w:val="2"/>
+  </w:num>
+  <w:num w:numId="4">
+    <w:abstractNumId w:val="4"/>
+  </w:num>
+  <w:num w:numId="5">
+    <w:abstractNumId w:val="1"/>
   </w:num>
 </w:numbering>
 </file>
 
 <file path=word/styles.xml><?xml version="1.0" encoding="utf-8"?>
-<w:styles xmlns:mc="http://schemas.openxmlformats.org/markup-compatibility/2006" xmlns:r="http://schemas.openxmlformats.org/officeDocument/2006/relationships" xmlns:w="http://schemas.openxmlformats.org/wordprocessingml/2006/main" xmlns:w14="http://schemas.microsoft.com/office/word/2010/wordml" xmlns:w15="http://schemas.microsoft.com/office/word/2012/wordml" xmlns:w16cex="http://schemas.microsoft.com/office/word/2018/wordml/cex" xmlns:w16cid="http://schemas.microsoft.com/office/word/2016/wordml/cid" xmlns:w16="http://schemas.microsoft.com/office/word/2018/wordml" xmlns:w16se="http://schemas.microsoft.com/office/word/2015/wordml/symex" mc:Ignorable="w14 w15 w16se w16cid w16 w16cex">
+<w:styles xmlns:mc="http://schemas.openxmlformats.org/markup-compatibility/2006" xmlns:r="http://schemas.openxmlformats.org/officeDocument/2006/relationships" xmlns:w="http://schemas.openxmlformats.org/wordprocessingml/2006/main" xmlns:w14="http://schemas.microsoft.com/office/word/2010/wordml" xmlns:w15="http://schemas.microsoft.com/office/word/2012/wordml" xmlns:w16cex="http://schemas.microsoft.com/office/word/2018/wordml/cex" xmlns:w16cid="http://schemas.microsoft.com/office/word/2016/wordml/cid" xmlns:w16="http://schemas.microsoft.com/office/word/2018/wordml" xmlns:w16sdtdh="http://schemas.microsoft.com/office/word/2020/wordml/sdtdatahash" xmlns:w16se="http://schemas.microsoft.com/office/word/2015/wordml/symex" mc:Ignorable="w14 w15 w16se w16cid w16 w16cex w16sdtdh">
   <w:docDefaults>
     <w:rPrDefault>
       <w:rPr>
@@ -1050,6 +1891,25 @@
       <w:contextualSpacing/>
     </w:pPr>
   </w:style>
+  <w:style w:type="table" w:styleId="TableGrid">
+    <w:name w:val="Table Grid"/>
+    <w:basedOn w:val="TableNormal"/>
+    <w:uiPriority w:val="39"/>
+    <w:rsid w:val="00102BFD"/>
+    <w:pPr>
+      <w:spacing w:after="0" w:line="240" w:lineRule="auto"/>
+    </w:pPr>
+    <w:tblPr>
+      <w:tblBorders>
+        <w:top w:val="single" w:sz="4" w:space="0" w:color="auto"/>
+        <w:left w:val="single" w:sz="4" w:space="0" w:color="auto"/>
+        <w:bottom w:val="single" w:sz="4" w:space="0" w:color="auto"/>
+        <w:right w:val="single" w:sz="4" w:space="0" w:color="auto"/>
+        <w:insideH w:val="single" w:sz="4" w:space="0" w:color="auto"/>
+        <w:insideV w:val="single" w:sz="4" w:space="0" w:color="auto"/>
+      </w:tblBorders>
+    </w:tblPr>
+  </w:style>
 </w:styles>
 </file>
 

</xml_diff>

<commit_message>
Added a few files and layed out some of the structure for the project
</commit_message>
<xml_diff>
--- a/Project_Report/Class_Diagram_Skeleton.docx
+++ b/Project_Report/Class_Diagram_Skeleton.docx
@@ -258,8 +258,17 @@
                 <w:rFonts w:asciiTheme="minorHAnsi" w:hAnsiTheme="minorHAnsi" w:cstheme="minorHAnsi"/>
                 <w:szCs w:val="24"/>
               </w:rPr>
-              <w:t>String: assetName</w:t>
-            </w:r>
+              <w:t xml:space="preserve">String: </w:t>
+            </w:r>
+            <w:proofErr w:type="spellStart"/>
+            <w:r>
+              <w:rPr>
+                <w:rFonts w:asciiTheme="minorHAnsi" w:hAnsiTheme="minorHAnsi" w:cstheme="minorHAnsi"/>
+                <w:szCs w:val="24"/>
+              </w:rPr>
+              <w:t>assetName</w:t>
+            </w:r>
+            <w:proofErr w:type="spellEnd"/>
           </w:p>
           <w:p>
             <w:pPr>
@@ -278,7 +287,41 @@
                 <w:rFonts w:asciiTheme="minorHAnsi" w:hAnsiTheme="minorHAnsi" w:cstheme="minorHAnsi"/>
                 <w:szCs w:val="24"/>
               </w:rPr>
-              <w:t>String: assetUnitType (eg hours, kg, people)</w:t>
+              <w:t xml:space="preserve">String: </w:t>
+            </w:r>
+            <w:proofErr w:type="spellStart"/>
+            <w:r>
+              <w:rPr>
+                <w:rFonts w:asciiTheme="minorHAnsi" w:hAnsiTheme="minorHAnsi" w:cstheme="minorHAnsi"/>
+                <w:szCs w:val="24"/>
+              </w:rPr>
+              <w:t>assetUnitType</w:t>
+            </w:r>
+            <w:proofErr w:type="spellEnd"/>
+            <w:r>
+              <w:rPr>
+                <w:rFonts w:asciiTheme="minorHAnsi" w:hAnsiTheme="minorHAnsi" w:cstheme="minorHAnsi"/>
+                <w:szCs w:val="24"/>
+              </w:rPr>
+              <w:t xml:space="preserve"> (</w:t>
+            </w:r>
+            <w:proofErr w:type="spellStart"/>
+            <w:proofErr w:type="gramStart"/>
+            <w:r>
+              <w:rPr>
+                <w:rFonts w:asciiTheme="minorHAnsi" w:hAnsiTheme="minorHAnsi" w:cstheme="minorHAnsi"/>
+                <w:szCs w:val="24"/>
+              </w:rPr>
+              <w:t>eg</w:t>
+            </w:r>
+            <w:proofErr w:type="spellEnd"/>
+            <w:proofErr w:type="gramEnd"/>
+            <w:r>
+              <w:rPr>
+                <w:rFonts w:asciiTheme="minorHAnsi" w:hAnsiTheme="minorHAnsi" w:cstheme="minorHAnsi"/>
+                <w:szCs w:val="24"/>
+              </w:rPr>
+              <w:t xml:space="preserve"> hours, kg, people)</w:t>
             </w:r>
           </w:p>
           <w:p>
@@ -369,8 +412,17 @@
                 <w:rFonts w:asciiTheme="minorHAnsi" w:hAnsiTheme="minorHAnsi" w:cstheme="minorHAnsi"/>
                 <w:szCs w:val="24"/>
               </w:rPr>
-              <w:t>: OrganisationalUnit</w:t>
-            </w:r>
+              <w:t xml:space="preserve">: </w:t>
+            </w:r>
+            <w:proofErr w:type="spellStart"/>
+            <w:r>
+              <w:rPr>
+                <w:rFonts w:asciiTheme="minorHAnsi" w:hAnsiTheme="minorHAnsi" w:cstheme="minorHAnsi"/>
+                <w:szCs w:val="24"/>
+              </w:rPr>
+              <w:t>OrganisationalUnit</w:t>
+            </w:r>
+            <w:proofErr w:type="spellEnd"/>
           </w:p>
           <w:p>
             <w:pPr>
@@ -405,8 +457,17 @@
                 <w:rFonts w:asciiTheme="minorHAnsi" w:hAnsiTheme="minorHAnsi" w:cstheme="minorHAnsi"/>
                 <w:szCs w:val="24"/>
               </w:rPr>
-              <w:t>String: unitName</w:t>
-            </w:r>
+              <w:t xml:space="preserve">String: </w:t>
+            </w:r>
+            <w:proofErr w:type="spellStart"/>
+            <w:r>
+              <w:rPr>
+                <w:rFonts w:asciiTheme="minorHAnsi" w:hAnsiTheme="minorHAnsi" w:cstheme="minorHAnsi"/>
+                <w:szCs w:val="24"/>
+              </w:rPr>
+              <w:t>unitName</w:t>
+            </w:r>
+            <w:proofErr w:type="spellEnd"/>
           </w:p>
           <w:p>
             <w:pPr>
@@ -425,8 +486,17 @@
                 <w:rFonts w:asciiTheme="minorHAnsi" w:hAnsiTheme="minorHAnsi" w:cstheme="minorHAnsi"/>
                 <w:szCs w:val="24"/>
               </w:rPr>
-              <w:t>HashMap&lt;String asset, int quantity&gt;: availableAssets</w:t>
-            </w:r>
+              <w:t xml:space="preserve">HashMap&lt;String asset, int quantity&gt;: </w:t>
+            </w:r>
+            <w:proofErr w:type="spellStart"/>
+            <w:r>
+              <w:rPr>
+                <w:rFonts w:asciiTheme="minorHAnsi" w:hAnsiTheme="minorHAnsi" w:cstheme="minorHAnsi"/>
+                <w:szCs w:val="24"/>
+              </w:rPr>
+              <w:t>availableAssets</w:t>
+            </w:r>
+            <w:proofErr w:type="spellEnd"/>
           </w:p>
           <w:p>
             <w:pPr>
@@ -445,8 +515,17 @@
                 <w:rFonts w:asciiTheme="minorHAnsi" w:hAnsiTheme="minorHAnsi" w:cstheme="minorHAnsi"/>
                 <w:szCs w:val="24"/>
               </w:rPr>
-              <w:t>int: availableCredits</w:t>
-            </w:r>
+              <w:t xml:space="preserve">int: </w:t>
+            </w:r>
+            <w:proofErr w:type="spellStart"/>
+            <w:r>
+              <w:rPr>
+                <w:rFonts w:asciiTheme="minorHAnsi" w:hAnsiTheme="minorHAnsi" w:cstheme="minorHAnsi"/>
+                <w:szCs w:val="24"/>
+              </w:rPr>
+              <w:t>availableCredits</w:t>
+            </w:r>
+            <w:proofErr w:type="spellEnd"/>
           </w:p>
           <w:p>
             <w:pPr>
@@ -607,12 +686,21 @@
                 <w:szCs w:val="24"/>
               </w:rPr>
             </w:pPr>
-            <w:r>
-              <w:rPr>
-                <w:rFonts w:asciiTheme="minorHAnsi" w:hAnsiTheme="minorHAnsi" w:cstheme="minorHAnsi"/>
-                <w:szCs w:val="24"/>
-              </w:rPr>
-              <w:t>Login(String username, String password)</w:t>
+            <w:proofErr w:type="gramStart"/>
+            <w:r>
+              <w:rPr>
+                <w:rFonts w:asciiTheme="minorHAnsi" w:hAnsiTheme="minorHAnsi" w:cstheme="minorHAnsi"/>
+                <w:szCs w:val="24"/>
+              </w:rPr>
+              <w:t>Login(</w:t>
+            </w:r>
+            <w:proofErr w:type="gramEnd"/>
+            <w:r>
+              <w:rPr>
+                <w:rFonts w:asciiTheme="minorHAnsi" w:hAnsiTheme="minorHAnsi" w:cstheme="minorHAnsi"/>
+                <w:szCs w:val="24"/>
+              </w:rPr>
+              <w:t>String username, String password)</w:t>
             </w:r>
           </w:p>
         </w:tc>

</xml_diff>

<commit_message>
Added some file for the classes. Mainly just worked on the GUI, trying to understand Swing and make some simple UI elements
</commit_message>
<xml_diff>
--- a/Project_Report/Class_Diagram_Skeleton.docx
+++ b/Project_Report/Class_Diagram_Skeleton.docx
@@ -655,7 +655,14 @@
                 <w:rFonts w:asciiTheme="minorHAnsi" w:hAnsiTheme="minorHAnsi" w:cstheme="minorHAnsi"/>
                 <w:szCs w:val="24"/>
               </w:rPr>
-              <w:t>Int: role</w:t>
+              <w:t>Boolean</w:t>
+            </w:r>
+            <w:r>
+              <w:rPr>
+                <w:rFonts w:asciiTheme="minorHAnsi" w:hAnsiTheme="minorHAnsi" w:cstheme="minorHAnsi"/>
+                <w:szCs w:val="24"/>
+              </w:rPr>
+              <w:t>: role</w:t>
             </w:r>
           </w:p>
           <w:p>

</xml_diff>